<commit_message>
Changed session number from 1165 to 1169 and added Setup Tips
</commit_message>
<xml_diff>
--- a/Setup Tips.docx
+++ b/Setup Tips.docx
@@ -203,7 +203,7 @@
         <w:t xml:space="preserve"> can help you in your job search! </w:t>
       </w:r>
       <w:r>
-        <w:t>One of the features that would likely help you is the “search by keywords”. Let’s say you’re looking to work with iOS again, you can search for “iOS” in the keywords textbox and all jobs with “iOS” in the job summaries will appear</w:t>
+        <w:t>One of the features that would likely help you is the “search by keywords”. Let’s say you’re looking to work with iOS, you can search for “iOS” in the keywords textbox and all jobs with “iOS” in the job summaries will appear</w:t>
       </w:r>
       <w:r>
         <w:t>. A prettier version of the original dump can also be downloaded for easier readability.</w:t>
@@ -290,154 +290,242 @@
         <w:rPr>
           <w:b/>
         </w:rPr>
-        <w:t>Step 1:</w:t>
-      </w:r>
-      <w:r>
-        <w:t xml:space="preserve"> Download </w:t>
+        <w:t>Step1</w:t>
+      </w:r>
+      <w:r>
+        <w:rPr>
+          <w:b/>
+        </w:rPr>
+        <w:t>:</w:t>
+      </w:r>
+      <w:r>
+        <w:t xml:space="preserve"> Since JobMine </w:t>
       </w:r>
       <w:proofErr w:type="spellStart"/>
       <w:r>
-        <w:t>Source.code</w:t>
+        <w:t>EZSearch</w:t>
       </w:r>
       <w:proofErr w:type="spellEnd"/>
       <w:r>
-        <w:t xml:space="preserve"> (zip) from </w:t>
+        <w:t xml:space="preserve"> is a Python project, let’s download Python 3.5.1 from </w:t>
       </w:r>
       <w:hyperlink r:id="rId7" w:history="1">
         <w:r>
           <w:rPr>
             <w:rStyle w:val="Hyperlink"/>
           </w:rPr>
-          <w:t>https://github.com/NanoBreeze/JobMine-EZSearch/releases</w:t>
+          <w:t>https://www.pytho</w:t>
+        </w:r>
+        <w:r>
+          <w:rPr>
+            <w:rStyle w:val="Hyperlink"/>
+          </w:rPr>
+          <w:t>n</w:t>
+        </w:r>
+        <w:r>
+          <w:rPr>
+            <w:rStyle w:val="Hyperlink"/>
+          </w:rPr>
+          <w:t>.org/downloads/</w:t>
         </w:r>
       </w:hyperlink>
       <w:r>
-        <w:t xml:space="preserve"> (assuming window)</w:t>
-      </w:r>
-      <w:r>
-        <w:t>. You can also change the code to your desires.</w:t>
+        <w:t>.</w:t>
+      </w:r>
+      <w:r>
+        <w:t xml:space="preserve">On the first wizard path check the “Add Python to PATH” checkbox </w:t>
       </w:r>
     </w:p>
-    <w:p/>
     <w:p>
       <w:r>
         <w:rPr>
           <w:b/>
         </w:rPr>
-        <w:t>Step2:</w:t>
-      </w:r>
-      <w:r>
-        <w:t xml:space="preserve"> Since JobMine </w:t>
-      </w:r>
-      <w:proofErr w:type="spellStart"/>
-      <w:r>
-        <w:t>EZSearch</w:t>
-      </w:r>
-      <w:proofErr w:type="spellEnd"/>
-      <w:r>
-        <w:t xml:space="preserve"> is a Python project, let’s download Python 3.5.1 from </w:t>
-      </w:r>
+        <w:t>Step2</w:t>
+      </w:r>
+      <w:r>
+        <w:rPr>
+          <w:b/>
+        </w:rPr>
+        <w:t>:</w:t>
+      </w:r>
+      <w:r>
+        <w:t xml:space="preserve"> Next, let’s download a</w:t>
+      </w:r>
+      <w:r>
+        <w:t xml:space="preserve"> Python IDE. Let’s use PyCharm:</w:t>
+      </w:r>
+    </w:p>
+    <w:p>
       <w:hyperlink r:id="rId8" w:history="1">
         <w:r>
           <w:rPr>
             <w:rStyle w:val="Hyperlink"/>
           </w:rPr>
-          <w:t>https://www.python.org/downloads/</w:t>
+          <w:t>https://www.jetbrai</w:t>
+        </w:r>
+        <w:r>
+          <w:rPr>
+            <w:rStyle w:val="Hyperlink"/>
+          </w:rPr>
+          <w:t>n</w:t>
+        </w:r>
+        <w:r>
+          <w:rPr>
+            <w:rStyle w:val="Hyperlink"/>
+          </w:rPr>
+          <w:t>s.com/pycharm/download/#section=windows</w:t>
         </w:r>
       </w:hyperlink>
     </w:p>
     <w:p>
-      <w:pPr>
-        <w:rPr>
-          <w:b/>
-        </w:rPr>
-      </w:pPr>
+      <w:r>
+        <w:rPr>
+          <w:b/>
+        </w:rPr>
+        <w:t xml:space="preserve">Step3: </w:t>
+      </w:r>
+      <w:r>
+        <w:t xml:space="preserve">Open </w:t>
+      </w:r>
+      <w:proofErr w:type="spellStart"/>
+      <w:r>
+        <w:t>PyCharm</w:t>
+      </w:r>
+      <w:proofErr w:type="spellEnd"/>
+      <w:r>
+        <w:t xml:space="preserve"> and select </w:t>
+      </w:r>
     </w:p>
     <w:p>
       <w:r>
         <w:rPr>
           <w:b/>
         </w:rPr>
-        <w:t>Step3:</w:t>
-      </w:r>
-      <w:r>
-        <w:t xml:space="preserve"> Next, let’s download a Python IDE. Let’s use </w:t>
+        <w:t xml:space="preserve">Step </w:t>
+      </w:r>
+      <w:r>
+        <w:rPr>
+          <w:b/>
+        </w:rPr>
+        <w:t>3</w:t>
+      </w:r>
+      <w:r>
+        <w:rPr>
+          <w:b/>
+        </w:rPr>
+        <w:t>.</w:t>
+      </w:r>
+      <w:r>
+        <w:rPr>
+          <w:b/>
+        </w:rPr>
+        <w:t>14</w:t>
+      </w:r>
+      <w:r>
+        <w:rPr>
+          <w:b/>
+        </w:rPr>
+        <w:t xml:space="preserve">: </w:t>
+      </w:r>
+      <w:r>
+        <w:t xml:space="preserve">You may need to </w:t>
+      </w:r>
+      <w:r>
+        <w:t xml:space="preserve">install the requests library and bs4 library. To do this, type in </w:t>
       </w:r>
       <w:proofErr w:type="spellStart"/>
       <w:r>
-        <w:t>PyCharm</w:t>
+        <w:t>cmd</w:t>
       </w:r>
       <w:proofErr w:type="spellEnd"/>
       <w:r>
-        <w:t xml:space="preserve">: </w:t>
-      </w:r>
-      <w:hyperlink r:id="rId9" w:anchor="section=windows" w:history="1">
-        <w:r>
-          <w:rPr>
-            <w:rStyle w:val="Hyperlink"/>
-          </w:rPr>
-          <w:t>https://www.jetbrains.com/pycharm/download/#section=windows</w:t>
-        </w:r>
-      </w:hyperlink>
+        <w:t>, pip install requests and then pip install bs4</w:t>
+      </w:r>
+      <w:r>
+        <w:t>, pip install flask</w:t>
+      </w:r>
+      <w:r>
+        <w:t>.</w:t>
+      </w:r>
+      <w:r>
+        <w:t xml:space="preserve"> </w:t>
+      </w:r>
     </w:p>
     <w:p>
       <w:r>
         <w:rPr>
           <w:b/>
         </w:rPr>
-        <w:t>Step4:</w:t>
-      </w:r>
-      <w:r>
-        <w:t xml:space="preserve"> (assuming windows user) Copy and paste the JobMine-EZSearch-1.0 folder into C:\Users\YourName\PycharmProjects (if you’re using Mac, </w:t>
-      </w:r>
-      <w:proofErr w:type="spellStart"/>
-      <w:r>
-        <w:t>ummmm</w:t>
-      </w:r>
-      <w:proofErr w:type="spellEnd"/>
-      <w:r>
-        <w:t>, my technology skills really aren’t that good</w:t>
-      </w:r>
-      <w:r>
-        <w:t xml:space="preserve"> but you can try placing the JobMine-EZSearch-1.0 folder to where the </w:t>
-      </w:r>
-      <w:proofErr w:type="spellStart"/>
-      <w:r>
-        <w:t>PycharmProjects</w:t>
-      </w:r>
-      <w:proofErr w:type="spellEnd"/>
-      <w:r>
-        <w:t xml:space="preserve"> would be stored</w:t>
+        <w:t xml:space="preserve">Step 3.5: </w:t>
+      </w:r>
+      <w:r>
+        <w:t>Log into your JobMine account and make sure all the search filters in Job Inquiry are empty.</w:t>
+      </w:r>
+    </w:p>
+    <w:p>
+      <w:r>
+        <w:rPr>
+          <w:b/>
+        </w:rPr>
+        <w:t>Step4</w:t>
+      </w:r>
+      <w:r>
+        <w:rPr>
+          <w:b/>
+        </w:rPr>
+        <w:t xml:space="preserve">: </w:t>
+      </w:r>
+      <w:r>
+        <w:t>Run setup.py, remember to enter your username and password</w:t>
+      </w:r>
+      <w:r>
+        <w:t xml:space="preserve"> in the run console</w:t>
+      </w:r>
+      <w:r>
+        <w:t>. These are stored in a local database</w:t>
+      </w:r>
+      <w:r>
+        <w:t xml:space="preserve"> and aren’t being snooped by mastermind. Your entered credentials stay only on your drive</w:t>
+      </w:r>
+    </w:p>
+    <w:p>
+      <w:r>
+        <w:rPr>
+          <w:b/>
+        </w:rPr>
+        <w:t>Step5</w:t>
+      </w:r>
+      <w:r>
+        <w:rPr>
+          <w:b/>
+        </w:rPr>
+        <w:t>:</w:t>
+      </w:r>
+      <w:r>
+        <w:t xml:space="preserve"> Run Main.py and</w:t>
+      </w:r>
+      <w:r>
+        <w:t>, if needed, set the Project Interpreter to the Python.exe file</w:t>
       </w:r>
       <w:bookmarkStart w:id="0" w:name="_GoBack"/>
       <w:bookmarkEnd w:id="0"/>
       <w:r>
-        <w:t>)</w:t>
-      </w:r>
-    </w:p>
-    <w:p>
-      <w:r>
-        <w:rPr>
-          <w:b/>
-        </w:rPr>
-        <w:t xml:space="preserve">Step5: </w:t>
-      </w:r>
-      <w:r>
-        <w:t>Run setup.py, remember to enter your username and password. These are stored in a local database</w:t>
-      </w:r>
-      <w:r>
-        <w:t xml:space="preserve"> and aren’t being snooped by mastermind. Your entered credentials stay only on your drive</w:t>
-      </w:r>
-    </w:p>
-    <w:p>
-      <w:r>
-        <w:rPr>
-          <w:b/>
-        </w:rPr>
-        <w:t>Step6:</w:t>
-      </w:r>
-      <w:r>
-        <w:t xml:space="preserve"> Run Main.py and double click the blue link in the Run window: http://127.0.0.1:portNumber/</w:t>
+        <w:t>,</w:t>
+      </w:r>
+      <w:r>
+        <w:t xml:space="preserve"> double click the blue link in the Run window: http://127.0.0.1:portNumber/</w:t>
+      </w:r>
+      <w:r>
+        <w:t xml:space="preserve">. Any time you want to open JobMine </w:t>
+      </w:r>
+      <w:proofErr w:type="spellStart"/>
+      <w:r>
+        <w:t>EZSearch</w:t>
+      </w:r>
+      <w:proofErr w:type="spellEnd"/>
+      <w:r>
+        <w:t xml:space="preserve">, run Main.py. </w:t>
       </w:r>
     </w:p>
     <w:p>
@@ -593,6 +681,7 @@
     <w:lsdException w:name="HTML Sample" w:semiHidden="1" w:unhideWhenUsed="1"/>
     <w:lsdException w:name="HTML Typewriter" w:semiHidden="1" w:unhideWhenUsed="1"/>
     <w:lsdException w:name="HTML Variable" w:semiHidden="1" w:unhideWhenUsed="1"/>
+    <w:lsdException w:name="Normal Table" w:semiHidden="1" w:unhideWhenUsed="1"/>
     <w:lsdException w:name="annotation subject" w:semiHidden="1" w:unhideWhenUsed="1"/>
     <w:lsdException w:name="No List" w:semiHidden="1" w:unhideWhenUsed="1"/>
     <w:lsdException w:name="Outline List 1" w:semiHidden="1" w:unhideWhenUsed="1"/>
@@ -639,8 +728,10 @@
     <w:lsdException w:name="Table Subtle 2" w:semiHidden="1" w:unhideWhenUsed="1"/>
     <w:lsdException w:name="Table Web 1" w:semiHidden="1" w:unhideWhenUsed="1"/>
     <w:lsdException w:name="Table Web 2" w:semiHidden="1" w:unhideWhenUsed="1"/>
+    <w:lsdException w:name="Table Web 3" w:semiHidden="1" w:unhideWhenUsed="1"/>
     <w:lsdException w:name="Balloon Text" w:semiHidden="1" w:unhideWhenUsed="1"/>
     <w:lsdException w:name="Table Grid" w:uiPriority="39"/>
+    <w:lsdException w:name="Table Theme" w:semiHidden="1" w:unhideWhenUsed="1"/>
     <w:lsdException w:name="Placeholder Text" w:semiHidden="1"/>
     <w:lsdException w:name="No Spacing" w:uiPriority="1" w:qFormat="1"/>
     <w:lsdException w:name="Light Shading" w:uiPriority="60"/>
@@ -897,6 +988,18 @@
     <w:rsid w:val="00624018"/>
     <w:rPr>
       <w:color w:val="0563C1" w:themeColor="hyperlink"/>
+      <w:u w:val="single"/>
+    </w:rPr>
+  </w:style>
+  <w:style w:type="character" w:styleId="FollowedHyperlink">
+    <w:name w:val="FollowedHyperlink"/>
+    <w:basedOn w:val="DefaultParagraphFont"/>
+    <w:uiPriority w:val="99"/>
+    <w:semiHidden/>
+    <w:unhideWhenUsed/>
+    <w:rsid w:val="00C34295"/>
+    <w:rPr>
+      <w:color w:val="954F72" w:themeColor="followedHyperlink"/>
       <w:u w:val="single"/>
     </w:rPr>
   </w:style>

</xml_diff>